<commit_message>
actually completed this assignment, surprisingly, although some things might be wrong
</commit_message>
<xml_diff>
--- a/SQL Lab Postgres.docx
+++ b/SQL Lab Postgres.docx
@@ -12,17 +12,26 @@
         <w:rPr>
           <w:b/>
           <w:sz w:val="40"/>
-        </w:rPr>
-      </w:pPr>
+          <w:highlight w:val="green"/>
+        </w:rPr>
+      </w:pPr>
+      <w:bookmarkStart w:id="0" w:name="_GoBack"/>
       <w:r>
         <w:rPr>
           <w:b/>
           <w:sz w:val="40"/>
+          <w:highlight w:val="green"/>
         </w:rPr>
         <w:t>SQL Lab</w:t>
       </w:r>
     </w:p>
-    <w:p/>
+    <w:p>
+      <w:pPr>
+        <w:rPr>
+          <w:highlight w:val="green"/>
+        </w:rPr>
+      </w:pPr>
+    </w:p>
     <w:p>
       <w:pPr>
         <w:pStyle w:val="Heading1"/>
@@ -30,413 +39,814 @@
           <w:ilvl w:val="0"/>
           <w:numId w:val="2"/>
         </w:numPr>
-      </w:pPr>
-      <w:bookmarkStart w:id="0" w:name="_Toc387140451"/>
-      <w:r>
+        <w:rPr>
+          <w:highlight w:val="green"/>
+        </w:rPr>
+      </w:pPr>
+      <w:bookmarkStart w:id="1" w:name="_Toc387140451"/>
+      <w:r>
+        <w:rPr>
+          <w:highlight w:val="green"/>
+        </w:rPr>
         <w:t xml:space="preserve">Setting up </w:t>
       </w:r>
-      <w:bookmarkEnd w:id="0"/>
-      <w:r>
+      <w:bookmarkEnd w:id="1"/>
+      <w:r>
+        <w:rPr>
+          <w:highlight w:val="green"/>
+        </w:rPr>
         <w:t>Postgres</w:t>
       </w:r>
       <w:r>
+        <w:rPr>
+          <w:highlight w:val="green"/>
+        </w:rPr>
         <w:t xml:space="preserve"> Chinook</w:t>
       </w:r>
     </w:p>
     <w:p>
-      <w:r>
+      <w:pPr>
+        <w:rPr>
+          <w:highlight w:val="green"/>
+        </w:rPr>
+      </w:pPr>
+      <w:r>
+        <w:rPr>
+          <w:highlight w:val="green"/>
+        </w:rPr>
         <w:t xml:space="preserve">In this section you will begin the process of working with the </w:t>
       </w:r>
       <w:r>
+        <w:rPr>
+          <w:highlight w:val="green"/>
+        </w:rPr>
         <w:t>Oracle Chinook</w:t>
       </w:r>
       <w:r>
+        <w:rPr>
+          <w:highlight w:val="green"/>
+        </w:rPr>
         <w:t xml:space="preserve"> datab</w:t>
       </w:r>
-      <w:bookmarkStart w:id="1" w:name="_Toc387140452"/>
-      <w:r>
+      <w:bookmarkStart w:id="2" w:name="_Toc387140452"/>
+      <w:r>
+        <w:rPr>
+          <w:highlight w:val="green"/>
+        </w:rPr>
         <w:t>ase</w:t>
       </w:r>
     </w:p>
     <w:p>
-      <w:r>
+      <w:pPr>
+        <w:rPr>
+          <w:highlight w:val="green"/>
+        </w:rPr>
+      </w:pPr>
+      <w:r>
+        <w:rPr>
+          <w:highlight w:val="green"/>
+        </w:rPr>
         <w:t xml:space="preserve">Task – Open the </w:t>
       </w:r>
       <w:proofErr w:type="spellStart"/>
       <w:r>
+        <w:rPr>
+          <w:highlight w:val="green"/>
+        </w:rPr>
         <w:t>Chinook_</w:t>
       </w:r>
       <w:r>
+        <w:rPr>
+          <w:highlight w:val="green"/>
+        </w:rPr>
         <w:t>PostgreSql</w:t>
       </w:r>
       <w:r>
+        <w:rPr>
+          <w:highlight w:val="green"/>
+        </w:rPr>
         <w:t>.sql</w:t>
       </w:r>
       <w:proofErr w:type="spellEnd"/>
       <w:r>
+        <w:rPr>
+          <w:highlight w:val="green"/>
+        </w:rPr>
         <w:t xml:space="preserve"> file and execute the scripts within.</w:t>
       </w:r>
     </w:p>
     <w:p>
       <w:pPr>
         <w:pStyle w:val="Heading2"/>
-      </w:pPr>
-      <w:r>
+        <w:rPr>
+          <w:highlight w:val="green"/>
+        </w:rPr>
+      </w:pPr>
+      <w:r>
+        <w:rPr>
+          <w:highlight w:val="green"/>
+        </w:rPr>
         <w:t xml:space="preserve">2.0 </w:t>
       </w:r>
       <w:r>
+        <w:rPr>
+          <w:highlight w:val="green"/>
+        </w:rPr>
         <w:t>SQL Queries</w:t>
       </w:r>
-      <w:bookmarkEnd w:id="1"/>
-    </w:p>
-    <w:p>
-      <w:r>
+      <w:bookmarkEnd w:id="2"/>
+    </w:p>
+    <w:p>
+      <w:pPr>
+        <w:rPr>
+          <w:highlight w:val="green"/>
+        </w:rPr>
+      </w:pPr>
+      <w:r>
+        <w:rPr>
+          <w:highlight w:val="green"/>
+        </w:rPr>
         <w:t xml:space="preserve">In this section you will be performing various queries against the </w:t>
       </w:r>
       <w:r>
+        <w:rPr>
+          <w:highlight w:val="green"/>
+        </w:rPr>
         <w:t>Postgres</w:t>
       </w:r>
-      <w:bookmarkStart w:id="2" w:name="_GoBack"/>
-      <w:bookmarkEnd w:id="2"/>
-      <w:r>
+      <w:r>
+        <w:rPr>
+          <w:highlight w:val="green"/>
+        </w:rPr>
         <w:t xml:space="preserve"> Chinook </w:t>
       </w:r>
       <w:r>
+        <w:rPr>
+          <w:highlight w:val="green"/>
+        </w:rPr>
         <w:t>database.</w:t>
       </w:r>
     </w:p>
     <w:p>
       <w:pPr>
         <w:pStyle w:val="Heading2"/>
+        <w:rPr>
+          <w:highlight w:val="green"/>
+        </w:rPr>
       </w:pPr>
       <w:bookmarkStart w:id="3" w:name="_Toc387140453"/>
       <w:r>
-        <w:t>2.</w:t>
-      </w:r>
-      <w:r>
-        <w:t xml:space="preserve">1 </w:t>
-      </w:r>
-      <w:r>
+        <w:rPr>
+          <w:highlight w:val="green"/>
+        </w:rPr>
+        <w:t xml:space="preserve">2.1 </w:t>
+      </w:r>
+      <w:r>
+        <w:rPr>
+          <w:highlight w:val="green"/>
+        </w:rPr>
         <w:t>SELECT</w:t>
       </w:r>
       <w:bookmarkEnd w:id="3"/>
     </w:p>
     <w:p>
-      <w:r>
+      <w:pPr>
+        <w:rPr>
+          <w:highlight w:val="green"/>
+        </w:rPr>
+      </w:pPr>
+      <w:r>
+        <w:rPr>
+          <w:highlight w:val="green"/>
+        </w:rPr>
         <w:t xml:space="preserve">Task – Select all records from the </w:t>
       </w:r>
       <w:r>
+        <w:rPr>
+          <w:highlight w:val="green"/>
+        </w:rPr>
         <w:t>Employee</w:t>
       </w:r>
       <w:r>
+        <w:rPr>
+          <w:highlight w:val="green"/>
+        </w:rPr>
         <w:t xml:space="preserve"> table.</w:t>
       </w:r>
     </w:p>
     <w:p>
-      <w:r>
+      <w:pPr>
+        <w:rPr>
+          <w:highlight w:val="green"/>
+        </w:rPr>
+      </w:pPr>
+      <w:r>
+        <w:rPr>
+          <w:highlight w:val="green"/>
+        </w:rPr>
         <w:t xml:space="preserve">Task – Select all records from the </w:t>
       </w:r>
       <w:r>
+        <w:rPr>
+          <w:highlight w:val="green"/>
+        </w:rPr>
         <w:t xml:space="preserve">Employee </w:t>
       </w:r>
       <w:r>
+        <w:rPr>
+          <w:highlight w:val="green"/>
+        </w:rPr>
         <w:t xml:space="preserve">table where last name is </w:t>
       </w:r>
       <w:r>
+        <w:rPr>
+          <w:highlight w:val="green"/>
+        </w:rPr>
         <w:t>King</w:t>
       </w:r>
       <w:r>
+        <w:rPr>
+          <w:highlight w:val="green"/>
+        </w:rPr>
         <w:t>.</w:t>
       </w:r>
     </w:p>
     <w:p>
-      <w:r>
+      <w:pPr>
+        <w:rPr>
+          <w:highlight w:val="green"/>
+        </w:rPr>
+      </w:pPr>
+      <w:r>
+        <w:rPr>
+          <w:highlight w:val="green"/>
+        </w:rPr>
         <w:t xml:space="preserve">Task – Select all records from the </w:t>
       </w:r>
       <w:r>
+        <w:rPr>
+          <w:highlight w:val="green"/>
+        </w:rPr>
         <w:t xml:space="preserve">Employee </w:t>
       </w:r>
       <w:r>
+        <w:rPr>
+          <w:highlight w:val="green"/>
+        </w:rPr>
         <w:t xml:space="preserve">table where first name is </w:t>
       </w:r>
       <w:r>
+        <w:rPr>
+          <w:highlight w:val="green"/>
+        </w:rPr>
         <w:t>Andrew</w:t>
       </w:r>
       <w:r>
+        <w:rPr>
+          <w:highlight w:val="green"/>
+        </w:rPr>
         <w:t xml:space="preserve"> and </w:t>
       </w:r>
       <w:r>
+        <w:rPr>
+          <w:highlight w:val="green"/>
+        </w:rPr>
         <w:t>REPORTSTO</w:t>
       </w:r>
       <w:r>
+        <w:rPr>
+          <w:highlight w:val="green"/>
+        </w:rPr>
         <w:t xml:space="preserve"> is NULL.</w:t>
       </w:r>
     </w:p>
     <w:p>
       <w:pPr>
         <w:pStyle w:val="Heading2"/>
+        <w:rPr>
+          <w:highlight w:val="green"/>
+        </w:rPr>
       </w:pPr>
       <w:bookmarkStart w:id="4" w:name="_Toc387140454"/>
       <w:r>
+        <w:rPr>
+          <w:highlight w:val="green"/>
+        </w:rPr>
         <w:t>2.2 ORDER BY</w:t>
       </w:r>
       <w:bookmarkEnd w:id="4"/>
     </w:p>
     <w:p>
-      <w:r>
+      <w:pPr>
+        <w:rPr>
+          <w:highlight w:val="green"/>
+        </w:rPr>
+      </w:pPr>
+      <w:r>
+        <w:rPr>
+          <w:highlight w:val="green"/>
+        </w:rPr>
         <w:t xml:space="preserve">Task – Select all </w:t>
       </w:r>
       <w:r>
+        <w:rPr>
+          <w:highlight w:val="green"/>
+        </w:rPr>
         <w:t>albums</w:t>
       </w:r>
       <w:r>
+        <w:rPr>
+          <w:highlight w:val="green"/>
+        </w:rPr>
         <w:t xml:space="preserve"> in </w:t>
       </w:r>
       <w:r>
+        <w:rPr>
+          <w:highlight w:val="green"/>
+        </w:rPr>
         <w:t>Album</w:t>
       </w:r>
       <w:r>
+        <w:rPr>
+          <w:highlight w:val="green"/>
+        </w:rPr>
         <w:t xml:space="preserve"> table and sort result set in descending order</w:t>
       </w:r>
       <w:r>
+        <w:rPr>
+          <w:highlight w:val="green"/>
+        </w:rPr>
         <w:t xml:space="preserve"> by title.</w:t>
       </w:r>
     </w:p>
     <w:p>
-      <w:r>
+      <w:pPr>
+        <w:rPr>
+          <w:highlight w:val="green"/>
+        </w:rPr>
+      </w:pPr>
+      <w:r>
+        <w:rPr>
+          <w:highlight w:val="green"/>
+        </w:rPr>
         <w:t>Task</w:t>
       </w:r>
       <w:r>
+        <w:rPr>
+          <w:highlight w:val="green"/>
+        </w:rPr>
         <w:t xml:space="preserve"> – Select first name from Customer</w:t>
       </w:r>
       <w:r>
+        <w:rPr>
+          <w:highlight w:val="green"/>
+        </w:rPr>
         <w:t xml:space="preserve"> and sort result set in ascending order</w:t>
       </w:r>
       <w:r>
+        <w:rPr>
+          <w:highlight w:val="green"/>
+        </w:rPr>
         <w:t xml:space="preserve"> by city</w:t>
       </w:r>
     </w:p>
     <w:p>
       <w:pPr>
         <w:pStyle w:val="Heading2"/>
+        <w:rPr>
+          <w:highlight w:val="green"/>
+        </w:rPr>
       </w:pPr>
       <w:bookmarkStart w:id="5" w:name="_Toc387140455"/>
       <w:r>
+        <w:rPr>
+          <w:highlight w:val="green"/>
+        </w:rPr>
         <w:t>2.3 INSERT INTO</w:t>
       </w:r>
       <w:bookmarkEnd w:id="5"/>
     </w:p>
     <w:p>
-      <w:r>
+      <w:pPr>
+        <w:rPr>
+          <w:highlight w:val="green"/>
+        </w:rPr>
+      </w:pPr>
+      <w:r>
+        <w:rPr>
+          <w:highlight w:val="green"/>
+        </w:rPr>
         <w:t xml:space="preserve">Task </w:t>
       </w:r>
       <w:r>
+        <w:rPr>
+          <w:highlight w:val="green"/>
+        </w:rPr>
         <w:t>– Insert two new records into Genre table</w:t>
       </w:r>
     </w:p>
     <w:p>
-      <w:r>
+      <w:pPr>
+        <w:rPr>
+          <w:highlight w:val="green"/>
+        </w:rPr>
+      </w:pPr>
+      <w:r>
+        <w:rPr>
+          <w:highlight w:val="green"/>
+        </w:rPr>
         <w:t xml:space="preserve">Task – Insert </w:t>
       </w:r>
       <w:r>
+        <w:rPr>
+          <w:highlight w:val="green"/>
+        </w:rPr>
         <w:t>two new records into Employee table</w:t>
       </w:r>
     </w:p>
     <w:p>
-      <w:r>
+      <w:pPr>
+        <w:rPr>
+          <w:highlight w:val="green"/>
+        </w:rPr>
+      </w:pPr>
+      <w:r>
+        <w:rPr>
+          <w:highlight w:val="green"/>
+        </w:rPr>
         <w:t>Task – Inser</w:t>
       </w:r>
       <w:r>
+        <w:rPr>
+          <w:highlight w:val="green"/>
+        </w:rPr>
         <w:t>t two new records into Customer</w:t>
       </w:r>
       <w:r>
+        <w:rPr>
+          <w:highlight w:val="green"/>
+        </w:rPr>
         <w:t xml:space="preserve"> table</w:t>
       </w:r>
     </w:p>
     <w:p>
       <w:pPr>
         <w:pStyle w:val="Heading2"/>
+        <w:rPr>
+          <w:highlight w:val="green"/>
+        </w:rPr>
       </w:pPr>
       <w:bookmarkStart w:id="6" w:name="_Toc387140456"/>
       <w:r>
+        <w:rPr>
+          <w:highlight w:val="green"/>
+        </w:rPr>
         <w:t>2.4 UPDATE</w:t>
       </w:r>
       <w:bookmarkEnd w:id="6"/>
     </w:p>
     <w:p>
-      <w:r>
+      <w:pPr>
+        <w:rPr>
+          <w:highlight w:val="green"/>
+        </w:rPr>
+      </w:pPr>
+      <w:r>
+        <w:rPr>
+          <w:highlight w:val="green"/>
+        </w:rPr>
         <w:t xml:space="preserve">Task – Update </w:t>
       </w:r>
       <w:r>
+        <w:rPr>
+          <w:highlight w:val="green"/>
+        </w:rPr>
         <w:t>Aaron</w:t>
       </w:r>
       <w:r>
+        <w:rPr>
+          <w:highlight w:val="green"/>
+        </w:rPr>
         <w:t xml:space="preserve"> Mitchell</w:t>
       </w:r>
       <w:r>
+        <w:rPr>
+          <w:highlight w:val="green"/>
+        </w:rPr>
         <w:t xml:space="preserve"> </w:t>
       </w:r>
       <w:r>
+        <w:rPr>
+          <w:highlight w:val="green"/>
+        </w:rPr>
         <w:t xml:space="preserve">in </w:t>
       </w:r>
       <w:r>
+        <w:rPr>
+          <w:highlight w:val="green"/>
+        </w:rPr>
         <w:t>Customer</w:t>
       </w:r>
       <w:r>
+        <w:rPr>
+          <w:highlight w:val="green"/>
+        </w:rPr>
         <w:t xml:space="preserve"> table to Robert Walter</w:t>
       </w:r>
     </w:p>
     <w:p>
-      <w:r>
+      <w:pPr>
+        <w:rPr>
+          <w:highlight w:val="green"/>
+        </w:rPr>
+      </w:pPr>
+      <w:r>
+        <w:rPr>
+          <w:highlight w:val="green"/>
+        </w:rPr>
         <w:t xml:space="preserve">Task – Update name of </w:t>
       </w:r>
       <w:r>
+        <w:rPr>
+          <w:highlight w:val="green"/>
+        </w:rPr>
         <w:t>artist in the Artist table</w:t>
       </w:r>
       <w:r>
+        <w:rPr>
+          <w:highlight w:val="green"/>
+        </w:rPr>
         <w:t xml:space="preserve"> “</w:t>
       </w:r>
       <w:r>
+        <w:rPr>
+          <w:highlight w:val="green"/>
+        </w:rPr>
         <w:t>Creedence Clearwater Revival</w:t>
       </w:r>
       <w:r>
+        <w:rPr>
+          <w:highlight w:val="green"/>
+        </w:rPr>
         <w:t>” to “</w:t>
       </w:r>
       <w:r>
+        <w:rPr>
+          <w:highlight w:val="green"/>
+        </w:rPr>
         <w:t>CCR</w:t>
       </w:r>
       <w:r>
+        <w:rPr>
+          <w:highlight w:val="green"/>
+        </w:rPr>
         <w:t>”</w:t>
       </w:r>
     </w:p>
     <w:p>
       <w:pPr>
         <w:pStyle w:val="Heading2"/>
+        <w:rPr>
+          <w:highlight w:val="green"/>
+        </w:rPr>
       </w:pPr>
       <w:bookmarkStart w:id="7" w:name="_Toc387140457"/>
       <w:r>
+        <w:rPr>
+          <w:highlight w:val="green"/>
+        </w:rPr>
         <w:t>2.5 LIKE</w:t>
       </w:r>
       <w:bookmarkEnd w:id="7"/>
     </w:p>
     <w:p>
-      <w:r>
+      <w:pPr>
+        <w:rPr>
+          <w:highlight w:val="green"/>
+        </w:rPr>
+      </w:pPr>
+      <w:r>
+        <w:rPr>
+          <w:highlight w:val="green"/>
+        </w:rPr>
         <w:t xml:space="preserve">Task – Select all </w:t>
       </w:r>
       <w:r>
+        <w:rPr>
+          <w:highlight w:val="green"/>
+        </w:rPr>
         <w:t>invoices</w:t>
       </w:r>
       <w:r>
+        <w:rPr>
+          <w:highlight w:val="green"/>
+        </w:rPr>
         <w:t xml:space="preserve"> with a </w:t>
       </w:r>
       <w:r>
+        <w:rPr>
+          <w:highlight w:val="green"/>
+        </w:rPr>
         <w:t>billing address</w:t>
       </w:r>
       <w:r>
+        <w:rPr>
+          <w:highlight w:val="green"/>
+        </w:rPr>
         <w:t xml:space="preserve"> like “T</w:t>
       </w:r>
       <w:r>
+        <w:rPr>
+          <w:highlight w:val="green"/>
+        </w:rPr>
         <w:t>%</w:t>
       </w:r>
       <w:r>
+        <w:rPr>
+          <w:highlight w:val="green"/>
+        </w:rPr>
         <w:t>”</w:t>
       </w:r>
     </w:p>
     <w:p>
       <w:pPr>
         <w:pStyle w:val="Heading2"/>
+        <w:rPr>
+          <w:highlight w:val="green"/>
+        </w:rPr>
       </w:pPr>
       <w:bookmarkStart w:id="8" w:name="_Toc387140458"/>
       <w:r>
+        <w:rPr>
+          <w:highlight w:val="green"/>
+        </w:rPr>
         <w:t>2</w:t>
       </w:r>
       <w:r>
+        <w:rPr>
+          <w:highlight w:val="green"/>
+        </w:rPr>
         <w:t>.6 BETWEEN</w:t>
       </w:r>
       <w:bookmarkEnd w:id="8"/>
     </w:p>
     <w:p>
-      <w:r>
+      <w:pPr>
+        <w:rPr>
+          <w:highlight w:val="green"/>
+        </w:rPr>
+      </w:pPr>
+      <w:r>
+        <w:rPr>
+          <w:highlight w:val="green"/>
+        </w:rPr>
         <w:t xml:space="preserve">Task – Select all </w:t>
       </w:r>
       <w:r>
+        <w:rPr>
+          <w:highlight w:val="green"/>
+        </w:rPr>
         <w:t>invoices</w:t>
       </w:r>
       <w:r>
+        <w:rPr>
+          <w:highlight w:val="green"/>
+        </w:rPr>
         <w:t xml:space="preserve"> </w:t>
       </w:r>
       <w:r>
+        <w:rPr>
+          <w:highlight w:val="green"/>
+        </w:rPr>
         <w:t>that have a total</w:t>
       </w:r>
       <w:r>
+        <w:rPr>
+          <w:highlight w:val="green"/>
+        </w:rPr>
         <w:t xml:space="preserve"> between </w:t>
       </w:r>
       <w:r>
+        <w:rPr>
+          <w:highlight w:val="green"/>
+        </w:rPr>
         <w:t>15</w:t>
       </w:r>
       <w:r>
+        <w:rPr>
+          <w:highlight w:val="green"/>
+        </w:rPr>
         <w:t xml:space="preserve"> and </w:t>
       </w:r>
       <w:r>
+        <w:rPr>
+          <w:highlight w:val="green"/>
+        </w:rPr>
         <w:t>50</w:t>
       </w:r>
     </w:p>
     <w:p>
-      <w:r>
+      <w:pPr>
+        <w:rPr>
+          <w:highlight w:val="green"/>
+        </w:rPr>
+      </w:pPr>
+      <w:r>
+        <w:rPr>
+          <w:highlight w:val="green"/>
+        </w:rPr>
         <w:t>Task – Select all employees hir</w:t>
       </w:r>
       <w:r>
+        <w:rPr>
+          <w:highlight w:val="green"/>
+        </w:rPr>
         <w:t>ed between 1</w:t>
       </w:r>
       <w:r>
         <w:rPr>
+          <w:highlight w:val="green"/>
           <w:vertAlign w:val="superscript"/>
         </w:rPr>
         <w:t>st</w:t>
       </w:r>
       <w:r>
+        <w:rPr>
+          <w:highlight w:val="green"/>
+        </w:rPr>
         <w:t xml:space="preserve"> of June 2003 and 1</w:t>
       </w:r>
       <w:r>
         <w:rPr>
+          <w:highlight w:val="green"/>
           <w:vertAlign w:val="superscript"/>
         </w:rPr>
         <w:t>st</w:t>
       </w:r>
       <w:r>
+        <w:rPr>
+          <w:highlight w:val="green"/>
+        </w:rPr>
         <w:t xml:space="preserve"> of March 2004</w:t>
       </w:r>
     </w:p>
     <w:p>
       <w:pPr>
         <w:pStyle w:val="Heading2"/>
+        <w:rPr>
+          <w:highlight w:val="green"/>
+        </w:rPr>
       </w:pPr>
       <w:bookmarkStart w:id="9" w:name="_Toc387140459"/>
       <w:r>
+        <w:rPr>
+          <w:highlight w:val="green"/>
+        </w:rPr>
         <w:t>2.7 DELETE</w:t>
       </w:r>
       <w:bookmarkEnd w:id="9"/>
     </w:p>
     <w:p>
       <w:r>
+        <w:rPr>
+          <w:highlight w:val="green"/>
+        </w:rPr>
         <w:t xml:space="preserve">Task – Delete a record in </w:t>
       </w:r>
       <w:r>
+        <w:rPr>
+          <w:highlight w:val="green"/>
+        </w:rPr>
         <w:t>Customer</w:t>
       </w:r>
       <w:r>
+        <w:rPr>
+          <w:highlight w:val="green"/>
+        </w:rPr>
         <w:t xml:space="preserve"> table where the name is Robert Walter</w:t>
       </w:r>
       <w:r>
+        <w:rPr>
+          <w:highlight w:val="green"/>
+        </w:rPr>
         <w:t xml:space="preserve"> (Th</w:t>
       </w:r>
       <w:r>
+        <w:rPr>
+          <w:highlight w:val="green"/>
+        </w:rPr>
         <w:t>ere may be constraints that rely on this, find out how to resolve them</w:t>
       </w:r>
       <w:r>
+        <w:rPr>
+          <w:highlight w:val="green"/>
+        </w:rPr>
         <w:t>)</w:t>
       </w:r>
       <w:r>
+        <w:rPr>
+          <w:highlight w:val="green"/>
+        </w:rPr>
         <w:t>.</w:t>
       </w:r>
     </w:p>
@@ -453,9 +863,15 @@
           <w:ilvl w:val="0"/>
           <w:numId w:val="3"/>
         </w:numPr>
+        <w:rPr>
+          <w:highlight w:val="green"/>
+        </w:rPr>
       </w:pPr>
       <w:bookmarkStart w:id="10" w:name="_Toc387140460"/>
       <w:r>
+        <w:rPr>
+          <w:highlight w:val="green"/>
+        </w:rPr>
         <w:lastRenderedPageBreak/>
         <w:t>SQL Functions</w:t>
       </w:r>
@@ -463,15 +879,27 @@
     </w:p>
     <w:p>
       <w:r>
+        <w:rPr>
+          <w:highlight w:val="green"/>
+        </w:rPr>
         <w:t xml:space="preserve">In this section you will be using the </w:t>
       </w:r>
       <w:r>
+        <w:rPr>
+          <w:highlight w:val="green"/>
+        </w:rPr>
         <w:t>Oracle</w:t>
       </w:r>
       <w:r>
+        <w:rPr>
+          <w:highlight w:val="green"/>
+        </w:rPr>
         <w:t xml:space="preserve"> system functions, as well as your own functions, to perform various actions aga</w:t>
       </w:r>
       <w:r>
+        <w:rPr>
+          <w:highlight w:val="green"/>
+        </w:rPr>
         <w:t>inst the database</w:t>
       </w:r>
     </w:p>
@@ -481,10 +909,10 @@
       </w:pPr>
       <w:bookmarkStart w:id="11" w:name="_Toc387140461"/>
       <w:r>
-        <w:t>3.</w:t>
-      </w:r>
-      <w:r>
-        <w:t>1 System Defined Functions</w:t>
+        <w:rPr>
+          <w:highlight w:val="green"/>
+        </w:rPr>
+        <w:t>3.1 System Defined Functions</w:t>
       </w:r>
       <w:bookmarkEnd w:id="11"/>
     </w:p>
@@ -494,6 +922,9 @@
         <w:ind w:left="0"/>
       </w:pPr>
       <w:r>
+        <w:rPr>
+          <w:highlight w:val="green"/>
+        </w:rPr>
         <w:t>Task – Create a function that returns the current time.</w:t>
       </w:r>
     </w:p>
@@ -503,521 +934,978 @@
         <w:ind w:left="0"/>
       </w:pPr>
       <w:r>
+        <w:rPr>
+          <w:highlight w:val="green"/>
+        </w:rPr>
         <w:t xml:space="preserve">Task – create a function that </w:t>
       </w:r>
       <w:r>
+        <w:rPr>
+          <w:highlight w:val="green"/>
+        </w:rPr>
         <w:t xml:space="preserve">returns the length of a </w:t>
       </w:r>
       <w:proofErr w:type="spellStart"/>
       <w:r>
+        <w:rPr>
+          <w:highlight w:val="green"/>
+        </w:rPr>
         <w:t>mediatype</w:t>
       </w:r>
       <w:proofErr w:type="spellEnd"/>
       <w:r>
+        <w:rPr>
+          <w:highlight w:val="green"/>
+        </w:rPr>
         <w:t xml:space="preserve"> from the </w:t>
       </w:r>
       <w:proofErr w:type="spellStart"/>
       <w:r>
+        <w:rPr>
+          <w:highlight w:val="green"/>
+        </w:rPr>
         <w:t>mediatype</w:t>
       </w:r>
       <w:proofErr w:type="spellEnd"/>
       <w:r>
+        <w:rPr>
+          <w:highlight w:val="green"/>
+        </w:rPr>
         <w:t xml:space="preserve"> table</w:t>
       </w:r>
     </w:p>
     <w:p>
       <w:pPr>
         <w:pStyle w:val="Heading2"/>
+        <w:rPr>
+          <w:highlight w:val="green"/>
+        </w:rPr>
       </w:pPr>
       <w:bookmarkStart w:id="12" w:name="_Toc387140462"/>
       <w:r>
+        <w:rPr>
+          <w:highlight w:val="green"/>
+        </w:rPr>
         <w:t>3.2 System Defined Aggregate Functions</w:t>
       </w:r>
       <w:bookmarkEnd w:id="12"/>
     </w:p>
     <w:p>
-      <w:r>
+      <w:pPr>
+        <w:rPr>
+          <w:highlight w:val="green"/>
+        </w:rPr>
+      </w:pPr>
+      <w:r>
+        <w:rPr>
+          <w:highlight w:val="green"/>
+        </w:rPr>
         <w:t xml:space="preserve">Task – Create a function that returns the average </w:t>
       </w:r>
       <w:r>
+        <w:rPr>
+          <w:highlight w:val="green"/>
+        </w:rPr>
         <w:t>total of all invoices</w:t>
       </w:r>
     </w:p>
     <w:p>
-      <w:r>
+      <w:pPr>
+        <w:rPr>
+          <w:highlight w:val="green"/>
+        </w:rPr>
+      </w:pPr>
+      <w:r>
+        <w:rPr>
+          <w:highlight w:val="green"/>
+        </w:rPr>
         <w:t xml:space="preserve">Task – Create a function that returns the </w:t>
       </w:r>
       <w:r>
+        <w:rPr>
+          <w:highlight w:val="green"/>
+        </w:rPr>
         <w:t>most expensive track</w:t>
       </w:r>
     </w:p>
     <w:p>
       <w:pPr>
         <w:pStyle w:val="Heading2"/>
+        <w:rPr>
+          <w:highlight w:val="green"/>
+        </w:rPr>
       </w:pPr>
       <w:bookmarkStart w:id="13" w:name="_Toc387140463"/>
       <w:r>
+        <w:rPr>
+          <w:highlight w:val="green"/>
+        </w:rPr>
         <w:t>3.3 User Defined Scalar Functions</w:t>
       </w:r>
       <w:bookmarkEnd w:id="13"/>
     </w:p>
     <w:p>
-      <w:r>
+      <w:pPr>
+        <w:rPr>
+          <w:highlight w:val="green"/>
+        </w:rPr>
+      </w:pPr>
+      <w:r>
+        <w:rPr>
+          <w:highlight w:val="green"/>
+        </w:rPr>
         <w:t xml:space="preserve">Task – Create a function that returns the average </w:t>
       </w:r>
       <w:r>
+        <w:rPr>
+          <w:highlight w:val="green"/>
+        </w:rPr>
         <w:t>price</w:t>
       </w:r>
       <w:r>
+        <w:rPr>
+          <w:highlight w:val="green"/>
+        </w:rPr>
         <w:t xml:space="preserve"> of </w:t>
       </w:r>
       <w:proofErr w:type="spellStart"/>
       <w:r>
+        <w:rPr>
+          <w:highlight w:val="green"/>
+        </w:rPr>
         <w:t>invoiceline</w:t>
       </w:r>
       <w:proofErr w:type="spellEnd"/>
       <w:r>
+        <w:rPr>
+          <w:highlight w:val="green"/>
+        </w:rPr>
         <w:t xml:space="preserve"> items</w:t>
       </w:r>
       <w:r>
+        <w:rPr>
+          <w:highlight w:val="green"/>
+        </w:rPr>
         <w:t xml:space="preserve"> in the </w:t>
       </w:r>
       <w:proofErr w:type="spellStart"/>
       <w:r>
+        <w:rPr>
+          <w:highlight w:val="green"/>
+        </w:rPr>
         <w:t>invoiceline</w:t>
       </w:r>
       <w:proofErr w:type="spellEnd"/>
       <w:r>
+        <w:rPr>
+          <w:highlight w:val="green"/>
+        </w:rPr>
         <w:t xml:space="preserve"> table</w:t>
       </w:r>
     </w:p>
     <w:p>
       <w:pPr>
         <w:pStyle w:val="Heading2"/>
+        <w:rPr>
+          <w:highlight w:val="green"/>
+        </w:rPr>
       </w:pPr>
       <w:bookmarkStart w:id="14" w:name="_Toc387140464"/>
       <w:r>
+        <w:rPr>
+          <w:highlight w:val="green"/>
+        </w:rPr>
         <w:t>3.4 User Defined Table Valued</w:t>
       </w:r>
       <w:r>
+        <w:rPr>
+          <w:highlight w:val="green"/>
+        </w:rPr>
         <w:t xml:space="preserve"> Functions</w:t>
       </w:r>
       <w:bookmarkEnd w:id="14"/>
     </w:p>
     <w:p>
       <w:r>
+        <w:rPr>
+          <w:highlight w:val="green"/>
+        </w:rPr>
         <w:t xml:space="preserve">Task – Create a function that returns all employees who are </w:t>
       </w:r>
       <w:r>
+        <w:rPr>
+          <w:highlight w:val="green"/>
+        </w:rPr>
         <w:t>born after 1968</w:t>
       </w:r>
       <w:r>
+        <w:rPr>
+          <w:highlight w:val="green"/>
+        </w:rPr>
         <w:t>.</w:t>
       </w:r>
     </w:p>
     <w:p>
       <w:pPr>
         <w:pStyle w:val="Heading1"/>
+        <w:rPr>
+          <w:highlight w:val="green"/>
+        </w:rPr>
       </w:pPr>
       <w:bookmarkStart w:id="15" w:name="_Toc387140465"/>
       <w:r>
-        <w:t>4.</w:t>
-      </w:r>
-      <w:r>
-        <w:t xml:space="preserve">0 </w:t>
-      </w:r>
-      <w:r>
+        <w:rPr>
+          <w:highlight w:val="green"/>
+        </w:rPr>
+        <w:t xml:space="preserve">4.0 </w:t>
+      </w:r>
+      <w:r>
+        <w:rPr>
+          <w:highlight w:val="green"/>
+        </w:rPr>
         <w:t>Stored Procedures</w:t>
       </w:r>
       <w:bookmarkEnd w:id="15"/>
     </w:p>
     <w:p>
-      <w:r>
+      <w:pPr>
+        <w:rPr>
+          <w:highlight w:val="green"/>
+        </w:rPr>
+      </w:pPr>
+      <w:r>
+        <w:rPr>
+          <w:highlight w:val="green"/>
+        </w:rPr>
         <w:t xml:space="preserve"> In this section you will be creating and executing stored procedures. You will be creating various types of stored procedures that take input and output parameters.</w:t>
       </w:r>
     </w:p>
     <w:p>
       <w:pPr>
         <w:pStyle w:val="Heading2"/>
+        <w:rPr>
+          <w:highlight w:val="green"/>
+        </w:rPr>
       </w:pPr>
       <w:bookmarkStart w:id="16" w:name="_Toc387140466"/>
       <w:r>
+        <w:rPr>
+          <w:highlight w:val="green"/>
+        </w:rPr>
         <w:t>4.1 Basic Stored Procedure</w:t>
       </w:r>
       <w:bookmarkEnd w:id="16"/>
     </w:p>
     <w:p>
-      <w:r>
+      <w:pPr>
+        <w:rPr>
+          <w:highlight w:val="green"/>
+        </w:rPr>
+      </w:pPr>
+      <w:r>
+        <w:rPr>
+          <w:highlight w:val="green"/>
+        </w:rPr>
         <w:t>Task – Create a stored procedure that selects the first and last names of all the employees.</w:t>
       </w:r>
     </w:p>
     <w:p>
       <w:pPr>
         <w:pStyle w:val="Heading2"/>
+        <w:rPr>
+          <w:highlight w:val="green"/>
+        </w:rPr>
       </w:pPr>
       <w:bookmarkStart w:id="17" w:name="_Toc387140467"/>
       <w:r>
+        <w:rPr>
+          <w:highlight w:val="green"/>
+        </w:rPr>
         <w:t>4.2 Stored Procedure Input Parameters</w:t>
       </w:r>
       <w:bookmarkEnd w:id="17"/>
     </w:p>
     <w:p>
       <w:r>
+        <w:rPr>
+          <w:highlight w:val="green"/>
+        </w:rPr>
         <w:t>Task – Create a stored procedure that updates the personal information of an employee.</w:t>
       </w:r>
     </w:p>
     <w:p>
       <w:r>
+        <w:rPr>
+          <w:highlight w:val="green"/>
+        </w:rPr>
         <w:t>Task – Create a stored procedure that returns the managers of an employee.</w:t>
       </w:r>
     </w:p>
     <w:p>
       <w:pPr>
         <w:pStyle w:val="Heading2"/>
+        <w:rPr>
+          <w:highlight w:val="green"/>
+        </w:rPr>
       </w:pPr>
       <w:bookmarkStart w:id="18" w:name="_Toc387140468"/>
       <w:r>
+        <w:rPr>
+          <w:highlight w:val="green"/>
+        </w:rPr>
         <w:t>4.3 Stored Procedure Output Parameters</w:t>
       </w:r>
       <w:bookmarkEnd w:id="18"/>
     </w:p>
     <w:p>
-      <w:r>
+      <w:pPr>
+        <w:rPr>
+          <w:highlight w:val="green"/>
+        </w:rPr>
+      </w:pPr>
+      <w:r>
+        <w:rPr>
+          <w:highlight w:val="green"/>
+        </w:rPr>
         <w:t>Task – Create a stored procedure that returns the na</w:t>
       </w:r>
       <w:r>
+        <w:rPr>
+          <w:highlight w:val="green"/>
+        </w:rPr>
         <w:t>me and company of a customer</w:t>
       </w:r>
       <w:r>
+        <w:rPr>
+          <w:highlight w:val="green"/>
+        </w:rPr>
         <w:t>.</w:t>
       </w:r>
     </w:p>
     <w:p>
       <w:pPr>
         <w:pStyle w:val="Heading1"/>
+        <w:rPr>
+          <w:highlight w:val="green"/>
+        </w:rPr>
       </w:pPr>
       <w:bookmarkStart w:id="19" w:name="_Toc387140469"/>
       <w:r>
-        <w:t>5.</w:t>
-      </w:r>
-      <w:r>
-        <w:t xml:space="preserve">0 </w:t>
-      </w:r>
-      <w:r>
+        <w:rPr>
+          <w:highlight w:val="green"/>
+        </w:rPr>
+        <w:t xml:space="preserve">5.0 </w:t>
+      </w:r>
+      <w:r>
+        <w:rPr>
+          <w:highlight w:val="green"/>
+        </w:rPr>
         <w:t>Transactions</w:t>
       </w:r>
       <w:bookmarkEnd w:id="19"/>
     </w:p>
     <w:p>
-      <w:r>
+      <w:pPr>
+        <w:rPr>
+          <w:highlight w:val="green"/>
+        </w:rPr>
+      </w:pPr>
+      <w:r>
+        <w:rPr>
+          <w:highlight w:val="green"/>
+        </w:rPr>
         <w:t>In this section you will be working with transactions. Transactions are</w:t>
       </w:r>
       <w:r>
+        <w:rPr>
+          <w:highlight w:val="green"/>
+        </w:rPr>
         <w:t xml:space="preserve"> usually</w:t>
       </w:r>
       <w:r>
+        <w:rPr>
+          <w:highlight w:val="green"/>
+        </w:rPr>
         <w:t xml:space="preserve"> nested within a stored procedure.</w:t>
       </w:r>
     </w:p>
     <w:p>
-      <w:r>
+      <w:pPr>
+        <w:rPr>
+          <w:highlight w:val="green"/>
+        </w:rPr>
+      </w:pPr>
+      <w:r>
+        <w:rPr>
+          <w:highlight w:val="green"/>
+        </w:rPr>
         <w:t xml:space="preserve">Task </w:t>
       </w:r>
       <w:r>
+        <w:rPr>
+          <w:highlight w:val="green"/>
+        </w:rPr>
         <w:t>–</w:t>
       </w:r>
       <w:r>
+        <w:rPr>
+          <w:highlight w:val="green"/>
+        </w:rPr>
         <w:t xml:space="preserve"> </w:t>
       </w:r>
       <w:r>
+        <w:rPr>
+          <w:highlight w:val="green"/>
+        </w:rPr>
         <w:t xml:space="preserve">Create </w:t>
       </w:r>
       <w:r>
+        <w:rPr>
+          <w:highlight w:val="green"/>
+        </w:rPr>
         <w:t xml:space="preserve">a transaction that given a </w:t>
       </w:r>
       <w:proofErr w:type="spellStart"/>
       <w:r>
+        <w:rPr>
+          <w:highlight w:val="green"/>
+        </w:rPr>
         <w:t>invoiceId</w:t>
       </w:r>
       <w:proofErr w:type="spellEnd"/>
       <w:r>
+        <w:rPr>
+          <w:highlight w:val="green"/>
+        </w:rPr>
         <w:t xml:space="preserve"> will delete that </w:t>
       </w:r>
       <w:r>
+        <w:rPr>
+          <w:highlight w:val="green"/>
+        </w:rPr>
         <w:t>invoice (There may be constraints that rely on this, find out how to resolve them)</w:t>
       </w:r>
       <w:r>
+        <w:rPr>
+          <w:highlight w:val="green"/>
+        </w:rPr>
         <w:t>.</w:t>
       </w:r>
     </w:p>
     <w:p>
-      <w:r>
+      <w:pPr>
+        <w:rPr>
+          <w:highlight w:val="green"/>
+        </w:rPr>
+      </w:pPr>
+      <w:r>
+        <w:rPr>
+          <w:highlight w:val="green"/>
+        </w:rPr>
         <w:t xml:space="preserve">Task – Create a transaction nested within a stored procedure that inserts a new record in the </w:t>
       </w:r>
       <w:r>
+        <w:rPr>
+          <w:highlight w:val="green"/>
+        </w:rPr>
         <w:t>Customer</w:t>
       </w:r>
       <w:r>
+        <w:rPr>
+          <w:highlight w:val="green"/>
+        </w:rPr>
         <w:t xml:space="preserve"> table</w:t>
       </w:r>
     </w:p>
     <w:p>
       <w:pPr>
         <w:pStyle w:val="Heading1"/>
+        <w:rPr>
+          <w:highlight w:val="green"/>
+        </w:rPr>
       </w:pPr>
       <w:bookmarkStart w:id="20" w:name="_Toc387140470"/>
       <w:r>
+        <w:rPr>
+          <w:highlight w:val="green"/>
+        </w:rPr>
         <w:t>6.0 Triggers</w:t>
       </w:r>
       <w:bookmarkEnd w:id="20"/>
     </w:p>
     <w:p>
-      <w:r>
+      <w:pPr>
+        <w:rPr>
+          <w:highlight w:val="green"/>
+        </w:rPr>
+      </w:pPr>
+      <w:r>
+        <w:rPr>
+          <w:highlight w:val="green"/>
+        </w:rPr>
         <w:t>In this section you will create various kinds of triggers that work when certain DML statements are executed on a table.</w:t>
       </w:r>
     </w:p>
     <w:p>
       <w:pPr>
         <w:pStyle w:val="Heading2"/>
+        <w:rPr>
+          <w:highlight w:val="green"/>
+        </w:rPr>
       </w:pPr>
       <w:bookmarkStart w:id="21" w:name="_Toc387140471"/>
       <w:r>
+        <w:rPr>
+          <w:highlight w:val="green"/>
+        </w:rPr>
         <w:lastRenderedPageBreak/>
         <w:t>6.1 AFTER/FOR</w:t>
       </w:r>
       <w:bookmarkEnd w:id="21"/>
     </w:p>
     <w:p>
-      <w:r>
+      <w:pPr>
+        <w:rPr>
+          <w:highlight w:val="green"/>
+        </w:rPr>
+      </w:pPr>
+      <w:r>
+        <w:rPr>
+          <w:highlight w:val="green"/>
+        </w:rPr>
         <w:t xml:space="preserve">Task - Create an </w:t>
       </w:r>
       <w:proofErr w:type="gramStart"/>
       <w:r>
+        <w:rPr>
+          <w:highlight w:val="green"/>
+        </w:rPr>
         <w:t>after</w:t>
       </w:r>
       <w:r>
+        <w:rPr>
+          <w:highlight w:val="green"/>
+        </w:rPr>
         <w:t xml:space="preserve"> insert</w:t>
       </w:r>
       <w:proofErr w:type="gramEnd"/>
       <w:r>
+        <w:rPr>
+          <w:highlight w:val="green"/>
+        </w:rPr>
         <w:t xml:space="preserve"> trigger on the employee</w:t>
       </w:r>
       <w:r>
+        <w:rPr>
+          <w:highlight w:val="green"/>
+        </w:rPr>
         <w:t xml:space="preserve"> table fired after a new record is inserted into the table.</w:t>
       </w:r>
     </w:p>
     <w:p>
-      <w:r>
+      <w:pPr>
+        <w:rPr>
+          <w:highlight w:val="green"/>
+        </w:rPr>
+      </w:pPr>
+      <w:r>
+        <w:rPr>
+          <w:highlight w:val="green"/>
+        </w:rPr>
         <w:t xml:space="preserve">Task – Create an </w:t>
       </w:r>
       <w:proofErr w:type="gramStart"/>
       <w:r>
+        <w:rPr>
+          <w:highlight w:val="green"/>
+        </w:rPr>
         <w:t>after update</w:t>
       </w:r>
       <w:proofErr w:type="gramEnd"/>
       <w:r>
+        <w:rPr>
+          <w:highlight w:val="green"/>
+        </w:rPr>
         <w:t xml:space="preserve"> trigger on the </w:t>
       </w:r>
       <w:r>
+        <w:rPr>
+          <w:highlight w:val="green"/>
+        </w:rPr>
         <w:t>album</w:t>
       </w:r>
       <w:r>
+        <w:rPr>
+          <w:highlight w:val="green"/>
+        </w:rPr>
         <w:t xml:space="preserve"> table that fires after a row is inserted in the table</w:t>
       </w:r>
     </w:p>
     <w:p>
-      <w:r>
+      <w:pPr>
+        <w:rPr>
+          <w:highlight w:val="green"/>
+        </w:rPr>
+      </w:pPr>
+      <w:r>
+        <w:rPr>
+          <w:highlight w:val="green"/>
+        </w:rPr>
         <w:t xml:space="preserve">Task – Create an </w:t>
       </w:r>
       <w:proofErr w:type="gramStart"/>
       <w:r>
+        <w:rPr>
+          <w:highlight w:val="green"/>
+        </w:rPr>
         <w:t>after delete</w:t>
       </w:r>
       <w:proofErr w:type="gramEnd"/>
       <w:r>
+        <w:rPr>
+          <w:highlight w:val="green"/>
+        </w:rPr>
         <w:t xml:space="preserve"> trigger on the </w:t>
       </w:r>
       <w:r>
+        <w:rPr>
+          <w:highlight w:val="green"/>
+        </w:rPr>
         <w:t>customer</w:t>
       </w:r>
       <w:r>
+        <w:rPr>
+          <w:highlight w:val="green"/>
+        </w:rPr>
         <w:t xml:space="preserve"> table that fires after a row is deleted from the table.</w:t>
       </w:r>
     </w:p>
     <w:p>
       <w:pPr>
         <w:pStyle w:val="Heading1"/>
+        <w:rPr>
+          <w:highlight w:val="green"/>
+        </w:rPr>
       </w:pPr>
       <w:bookmarkStart w:id="22" w:name="_Toc387140473"/>
       <w:r>
+        <w:rPr>
+          <w:highlight w:val="green"/>
+        </w:rPr>
         <w:t>7.0 JOINS</w:t>
       </w:r>
       <w:bookmarkEnd w:id="22"/>
     </w:p>
     <w:p>
-      <w:r>
+      <w:pPr>
+        <w:rPr>
+          <w:highlight w:val="green"/>
+        </w:rPr>
+      </w:pPr>
+      <w:r>
+        <w:rPr>
+          <w:highlight w:val="green"/>
+        </w:rPr>
         <w:t>In this section you will be working with combing various tables through the use of joins. You will work with outer, inner, right, left, cross, and self joins.</w:t>
       </w:r>
     </w:p>
     <w:p>
       <w:pPr>
         <w:pStyle w:val="Heading2"/>
+        <w:rPr>
+          <w:highlight w:val="green"/>
+        </w:rPr>
       </w:pPr>
       <w:bookmarkStart w:id="23" w:name="_Toc387140474"/>
       <w:r>
+        <w:rPr>
+          <w:highlight w:val="green"/>
+        </w:rPr>
         <w:t>7.1 INNER</w:t>
       </w:r>
       <w:bookmarkEnd w:id="23"/>
     </w:p>
     <w:p>
-      <w:r>
+      <w:pPr>
+        <w:rPr>
+          <w:highlight w:val="green"/>
+        </w:rPr>
+      </w:pPr>
+      <w:r>
+        <w:rPr>
+          <w:highlight w:val="green"/>
+        </w:rPr>
         <w:t xml:space="preserve">Task – Create an inner join that joins customers and orders and specifies the name of the customer and the </w:t>
       </w:r>
       <w:proofErr w:type="spellStart"/>
       <w:r>
+        <w:rPr>
+          <w:highlight w:val="green"/>
+        </w:rPr>
         <w:t>invoiceId</w:t>
       </w:r>
       <w:proofErr w:type="spellEnd"/>
       <w:r>
+        <w:rPr>
+          <w:highlight w:val="green"/>
+        </w:rPr>
         <w:t>.</w:t>
       </w:r>
     </w:p>
     <w:p>
       <w:pPr>
         <w:pStyle w:val="Heading2"/>
+        <w:rPr>
+          <w:highlight w:val="green"/>
+        </w:rPr>
       </w:pPr>
       <w:bookmarkStart w:id="24" w:name="_Toc387140475"/>
       <w:r>
+        <w:rPr>
+          <w:highlight w:val="green"/>
+        </w:rPr>
         <w:t>7.2 OUTER</w:t>
       </w:r>
       <w:bookmarkEnd w:id="24"/>
     </w:p>
     <w:p>
-      <w:r>
+      <w:pPr>
+        <w:rPr>
+          <w:highlight w:val="green"/>
+        </w:rPr>
+      </w:pPr>
+      <w:r>
+        <w:rPr>
+          <w:highlight w:val="green"/>
+        </w:rPr>
         <w:t>Task – Create an outer join that joins t</w:t>
       </w:r>
       <w:r>
+        <w:rPr>
+          <w:highlight w:val="green"/>
+        </w:rPr>
         <w:t xml:space="preserve">he </w:t>
       </w:r>
       <w:r>
+        <w:rPr>
+          <w:highlight w:val="green"/>
+        </w:rPr>
         <w:t>customer</w:t>
       </w:r>
       <w:r>
+        <w:rPr>
+          <w:highlight w:val="green"/>
+        </w:rPr>
         <w:t xml:space="preserve"> and </w:t>
       </w:r>
       <w:r>
+        <w:rPr>
+          <w:highlight w:val="green"/>
+        </w:rPr>
         <w:t>invoice</w:t>
       </w:r>
       <w:r>
+        <w:rPr>
+          <w:highlight w:val="green"/>
+        </w:rPr>
         <w:t xml:space="preserve"> table, specifying the </w:t>
       </w:r>
       <w:proofErr w:type="spellStart"/>
       <w:r>
+        <w:rPr>
+          <w:highlight w:val="green"/>
+        </w:rPr>
         <w:t>CustomerId</w:t>
       </w:r>
       <w:proofErr w:type="spellEnd"/>
       <w:r>
+        <w:rPr>
+          <w:highlight w:val="green"/>
+        </w:rPr>
         <w:t xml:space="preserve">, </w:t>
       </w:r>
       <w:proofErr w:type="spellStart"/>
       <w:r>
+        <w:rPr>
+          <w:highlight w:val="green"/>
+        </w:rPr>
         <w:t>firstname</w:t>
       </w:r>
       <w:proofErr w:type="spellEnd"/>
       <w:r>
+        <w:rPr>
+          <w:highlight w:val="green"/>
+        </w:rPr>
         <w:t xml:space="preserve">, </w:t>
       </w:r>
       <w:proofErr w:type="spellStart"/>
       <w:r>
+        <w:rPr>
+          <w:highlight w:val="green"/>
+        </w:rPr>
         <w:t>lastname</w:t>
       </w:r>
       <w:proofErr w:type="spellEnd"/>
       <w:r>
+        <w:rPr>
+          <w:highlight w:val="green"/>
+        </w:rPr>
         <w:t xml:space="preserve">, </w:t>
       </w:r>
       <w:proofErr w:type="spellStart"/>
       <w:r>
+        <w:rPr>
+          <w:highlight w:val="green"/>
+        </w:rPr>
         <w:t>invoiceId</w:t>
       </w:r>
       <w:proofErr w:type="spellEnd"/>
       <w:r>
+        <w:rPr>
+          <w:highlight w:val="green"/>
+        </w:rPr>
         <w:t>, and total.</w:t>
       </w:r>
     </w:p>
     <w:p>
       <w:pPr>
         <w:pStyle w:val="Heading2"/>
+        <w:rPr>
+          <w:highlight w:val="green"/>
+        </w:rPr>
       </w:pPr>
       <w:bookmarkStart w:id="25" w:name="_Toc387140476"/>
       <w:r>
+        <w:rPr>
+          <w:highlight w:val="green"/>
+        </w:rPr>
         <w:t xml:space="preserve">7.3 </w:t>
       </w:r>
       <w:r>
+        <w:rPr>
+          <w:highlight w:val="green"/>
+        </w:rPr>
         <w:t>RIGHT</w:t>
       </w:r>
       <w:bookmarkEnd w:id="25"/>
     </w:p>
     <w:p>
-      <w:r>
+      <w:pPr>
+        <w:rPr>
+          <w:highlight w:val="green"/>
+        </w:rPr>
+      </w:pPr>
+      <w:r>
+        <w:rPr>
+          <w:highlight w:val="green"/>
+        </w:rPr>
         <w:t xml:space="preserve">Task – Create a right join that joins </w:t>
       </w:r>
       <w:r>
+        <w:rPr>
+          <w:highlight w:val="green"/>
+        </w:rPr>
         <w:t>album and artist</w:t>
       </w:r>
       <w:r>
+        <w:rPr>
+          <w:highlight w:val="green"/>
+        </w:rPr>
         <w:t xml:space="preserve"> specifying </w:t>
       </w:r>
       <w:r>
+        <w:rPr>
+          <w:highlight w:val="green"/>
+        </w:rPr>
         <w:t>artist name and title.</w:t>
       </w:r>
     </w:p>
     <w:p>
       <w:pPr>
         <w:pStyle w:val="Heading2"/>
+        <w:rPr>
+          <w:highlight w:val="green"/>
+        </w:rPr>
       </w:pPr>
       <w:bookmarkStart w:id="26" w:name="_Toc387140477"/>
       <w:r>
+        <w:rPr>
+          <w:highlight w:val="green"/>
+        </w:rPr>
         <w:t>7.4 CROSS</w:t>
       </w:r>
       <w:bookmarkEnd w:id="26"/>
     </w:p>
     <w:p>
-      <w:r>
+      <w:pPr>
+        <w:rPr>
+          <w:highlight w:val="green"/>
+        </w:rPr>
+      </w:pPr>
+      <w:r>
+        <w:rPr>
+          <w:highlight w:val="green"/>
+        </w:rPr>
         <w:t xml:space="preserve">Task – Create a cross join that joins </w:t>
       </w:r>
       <w:r>
+        <w:rPr>
+          <w:highlight w:val="green"/>
+        </w:rPr>
         <w:t>album and artist and sorts by artist name in ascending order.</w:t>
       </w:r>
     </w:p>
     <w:p>
       <w:pPr>
         <w:pStyle w:val="Heading2"/>
+        <w:rPr>
+          <w:highlight w:val="green"/>
+        </w:rPr>
       </w:pPr>
       <w:bookmarkStart w:id="27" w:name="_Toc387140478"/>
       <w:r>
+        <w:rPr>
+          <w:highlight w:val="green"/>
+        </w:rPr>
         <w:t>7.5 SELF</w:t>
       </w:r>
       <w:bookmarkEnd w:id="27"/>
     </w:p>
     <w:p>
       <w:r>
+        <w:rPr>
+          <w:highlight w:val="green"/>
+        </w:rPr>
         <w:t xml:space="preserve">Task – Perform a self-join on the </w:t>
       </w:r>
       <w:r>
+        <w:rPr>
+          <w:highlight w:val="green"/>
+        </w:rPr>
         <w:t xml:space="preserve">employee table, joining on the </w:t>
       </w:r>
       <w:proofErr w:type="spellStart"/>
       <w:r>
+        <w:rPr>
+          <w:highlight w:val="green"/>
+        </w:rPr>
         <w:t>reportsto</w:t>
       </w:r>
       <w:proofErr w:type="spellEnd"/>
       <w:r>
+        <w:rPr>
+          <w:highlight w:val="green"/>
+        </w:rPr>
         <w:t xml:space="preserve"> column</w:t>
       </w:r>
       <w:r>
+        <w:rPr>
+          <w:highlight w:val="green"/>
+        </w:rPr>
         <w:t>.</w:t>
       </w:r>
     </w:p>
+    <w:bookmarkEnd w:id="0"/>
     <w:p/>
     <w:sectPr>
       <w:footerReference w:type="default" r:id="rId8"/>
@@ -2520,7 +3408,7 @@
 </file>
 
 <file path=customXml/itemProps1.xml><?xml version="1.0" encoding="utf-8"?>
-<ds:datastoreItem xmlns:ds="http://schemas.openxmlformats.org/officeDocument/2006/customXml" ds:itemID="{0B73919F-E3B3-4FB1-9EB8-38D3EE2C28BA}">
+<ds:datastoreItem xmlns:ds="http://schemas.openxmlformats.org/officeDocument/2006/customXml" ds:itemID="{30D765BE-813F-46B6-BCD2-891F71DA11F7}">
   <ds:schemaRefs>
     <ds:schemaRef ds:uri="http://schemas.openxmlformats.org/officeDocument/2006/bibliography"/>
   </ds:schemaRefs>

</xml_diff>